<commit_message>
Docs basement code fix
</commit_message>
<xml_diff>
--- a/cwdocs2/Программа и методика испытаний.docx
+++ b/cwdocs2/Программа и методика испытаний.docx
@@ -1794,118 +1794,71 @@
             </w:rPr>
             <w:fldChar w:fldCharType="separate"/>
           </w:r>
-          <w:bookmarkStart w:id="0" w:name="_GoBack"/>
-          <w:bookmarkEnd w:id="0"/>
-          <w:r>
-            <w:rPr>
-              <w:rStyle w:val="a6"/>
-              <w:noProof/>
-            </w:rPr>
-            <w:fldChar w:fldCharType="begin"/>
-          </w:r>
-          <w:r>
-            <w:rPr>
-              <w:rStyle w:val="a6"/>
-              <w:noProof/>
-            </w:rPr>
-            <w:instrText xml:space="preserve"> </w:instrText>
-          </w:r>
-          <w:r>
-            <w:rPr>
-              <w:noProof/>
-            </w:rPr>
-            <w:instrText>HYPERLINK \l "_Toc513992201"</w:instrText>
-          </w:r>
-          <w:r>
-            <w:rPr>
-              <w:rStyle w:val="a6"/>
-              <w:noProof/>
-            </w:rPr>
-            <w:instrText xml:space="preserve"> </w:instrText>
-          </w:r>
-          <w:r>
-            <w:rPr>
-              <w:rStyle w:val="a6"/>
-              <w:noProof/>
-            </w:rPr>
-          </w:r>
-          <w:r>
-            <w:rPr>
-              <w:rStyle w:val="a6"/>
-              <w:noProof/>
-            </w:rPr>
-            <w:fldChar w:fldCharType="separate"/>
-          </w:r>
-          <w:r>
-            <w:rPr>
-              <w:rStyle w:val="a6"/>
-              <w:rFonts w:ascii="Times New Roman" w:hAnsi="Times New Roman" w:cs="Times New Roman"/>
-              <w:noProof/>
-            </w:rPr>
-            <w:t xml:space="preserve">1. </w:t>
-          </w:r>
-          <w:r>
-            <w:rPr>
-              <w:rStyle w:val="a6"/>
-              <w:noProof/>
-            </w:rPr>
-            <w:t>ОБЪЕКТ ИСПЫТАНИЙ</w:t>
-          </w:r>
-          <w:r>
-            <w:rPr>
-              <w:noProof/>
-              <w:webHidden/>
-            </w:rPr>
-            <w:tab/>
-          </w:r>
-          <w:r>
-            <w:rPr>
-              <w:noProof/>
-              <w:webHidden/>
-            </w:rPr>
-            <w:fldChar w:fldCharType="begin"/>
-          </w:r>
-          <w:r>
-            <w:rPr>
-              <w:noProof/>
-              <w:webHidden/>
-            </w:rPr>
-            <w:instrText xml:space="preserve"> PAGEREF _Toc513992201 \h </w:instrText>
-          </w:r>
-          <w:r>
-            <w:rPr>
-              <w:noProof/>
-              <w:webHidden/>
-            </w:rPr>
-          </w:r>
-          <w:r>
-            <w:rPr>
-              <w:noProof/>
-              <w:webHidden/>
-            </w:rPr>
-            <w:fldChar w:fldCharType="separate"/>
-          </w:r>
-          <w:r>
-            <w:rPr>
-              <w:noProof/>
-              <w:webHidden/>
-            </w:rPr>
-            <w:t>3</w:t>
-          </w:r>
-          <w:r>
-            <w:rPr>
-              <w:noProof/>
-              <w:webHidden/>
-            </w:rPr>
-            <w:fldChar w:fldCharType="end"/>
-          </w:r>
-          <w:r>
-            <w:rPr>
-              <w:rStyle w:val="a6"/>
-              <w:noProof/>
-            </w:rPr>
-            <w:fldChar w:fldCharType="end"/>
-          </w:r>
+          <w:hyperlink w:anchor="_Toc513992201" w:history="1">
+            <w:r>
+              <w:rPr>
+                <w:rStyle w:val="a6"/>
+                <w:rFonts w:ascii="Times New Roman" w:hAnsi="Times New Roman" w:cs="Times New Roman"/>
+                <w:noProof/>
+              </w:rPr>
+              <w:t xml:space="preserve">1. </w:t>
+            </w:r>
+            <w:r>
+              <w:rPr>
+                <w:rStyle w:val="a6"/>
+                <w:noProof/>
+              </w:rPr>
+              <w:t>ОБЪЕКТ ИСПЫТАНИЙ</w:t>
+            </w:r>
+            <w:r>
+              <w:rPr>
+                <w:noProof/>
+                <w:webHidden/>
+              </w:rPr>
+              <w:tab/>
+            </w:r>
+            <w:r>
+              <w:rPr>
+                <w:noProof/>
+                <w:webHidden/>
+              </w:rPr>
+              <w:fldChar w:fldCharType="begin"/>
+            </w:r>
+            <w:r>
+              <w:rPr>
+                <w:noProof/>
+                <w:webHidden/>
+              </w:rPr>
+              <w:instrText xml:space="preserve"> PAGEREF _Toc513992201 \h </w:instrText>
+            </w:r>
+            <w:r>
+              <w:rPr>
+                <w:noProof/>
+                <w:webHidden/>
+              </w:rPr>
+            </w:r>
+            <w:r>
+              <w:rPr>
+                <w:noProof/>
+                <w:webHidden/>
+              </w:rPr>
+              <w:fldChar w:fldCharType="separate"/>
+            </w:r>
+            <w:r>
+              <w:rPr>
+                <w:noProof/>
+                <w:webHidden/>
+              </w:rPr>
+              <w:t>3</w:t>
+            </w:r>
+            <w:r>
+              <w:rPr>
+                <w:noProof/>
+                <w:webHidden/>
+              </w:rPr>
+              <w:fldChar w:fldCharType="end"/>
+            </w:r>
+          </w:hyperlink>
         </w:p>
         <w:p>
           <w:pPr>
@@ -3733,6 +3686,8 @@
         </w:rPr>
         <w:br w:type="page"/>
       </w:r>
+      <w:bookmarkStart w:id="0" w:name="_GoBack"/>
+      <w:bookmarkEnd w:id="0"/>
     </w:p>
     <w:p>
       <w:pPr>
@@ -6066,17 +6021,36 @@
         </w:rPr>
         <w:t xml:space="preserve">] // URL: </w:t>
       </w:r>
-      <w:hyperlink r:id="rId13" w:history="1">
-        <w:r>
-          <w:rPr>
-            <w:rStyle w:val="a6"/>
-            <w:rFonts w:ascii="Times New Roman" w:hAnsi="Times New Roman" w:cs="Times New Roman"/>
-            <w:szCs w:val="28"/>
-            <w:lang w:val="en-US"/>
-          </w:rPr>
-          <w:t>http://neo.lcc.uma.es/vrp/solution-methods/metaheuristics/simulated-annealing/</w:t>
-        </w:r>
-      </w:hyperlink>
+      <w:r>
+        <w:fldChar w:fldCharType="begin"/>
+      </w:r>
+      <w:r>
+        <w:rPr>
+          <w:lang w:val="en-US"/>
+        </w:rPr>
+        <w:instrText xml:space="preserve"> HYPERLINK "http://neo.lcc.uma.es/vrp/solution-methods/metaheuristics/simulated-annealing/" </w:instrText>
+      </w:r>
+      <w:r>
+        <w:fldChar w:fldCharType="separate"/>
+      </w:r>
+      <w:r>
+        <w:rPr>
+          <w:rStyle w:val="a6"/>
+          <w:rFonts w:ascii="Times New Roman" w:hAnsi="Times New Roman" w:cs="Times New Roman"/>
+          <w:szCs w:val="28"/>
+          <w:lang w:val="en-US"/>
+        </w:rPr>
+        <w:t>http://neo.lcc.uma.es/vrp/solution-methods/metaheuristics/simulated-annealing/</w:t>
+      </w:r>
+      <w:r>
+        <w:rPr>
+          <w:rStyle w:val="a6"/>
+          <w:rFonts w:ascii="Times New Roman" w:hAnsi="Times New Roman" w:cs="Times New Roman"/>
+          <w:szCs w:val="28"/>
+          <w:lang w:val="en-US"/>
+        </w:rPr>
+        <w:fldChar w:fldCharType="end"/>
+      </w:r>
     </w:p>
     <w:p>
       <w:pPr>
@@ -6156,7 +6130,7 @@
         </w:rPr>
         <w:t xml:space="preserve">: </w:t>
       </w:r>
-      <w:hyperlink r:id="rId14" w:history="1">
+      <w:hyperlink r:id="rId13" w:history="1">
         <w:r>
           <w:rPr>
             <w:rStyle w:val="a6"/>
@@ -10850,8 +10824,8 @@
       </w:pPr>
     </w:p>
     <w:sectPr>
-      <w:headerReference w:type="default" r:id="rId15"/>
-      <w:footerReference w:type="default" r:id="rId16"/>
+      <w:headerReference w:type="default" r:id="rId14"/>
+      <w:footerReference w:type="default" r:id="rId15"/>
       <w:pgSz w:w="11900" w:h="16840"/>
       <w:pgMar w:top="1134" w:right="850" w:bottom="1134" w:left="1701" w:header="703" w:footer="0" w:gutter="0"/>
       <w:pgNumType w:start="2"/>
@@ -11156,14 +11130,14 @@
               <w:sz w:val="20"/>
               <w:szCs w:val="20"/>
             </w:rPr>
-            <w:t xml:space="preserve">-01 </w:t>
+            <w:t>-01</w:t>
           </w:r>
           <w:r>
             <w:rPr>
               <w:sz w:val="20"/>
               <w:szCs w:val="20"/>
             </w:rPr>
-            <w:t>ТЗ</w:t>
+            <w:t xml:space="preserve"> 51</w:t>
           </w:r>
         </w:p>
       </w:tc>
@@ -15433,7 +15407,7 @@
 </file>
 
 <file path=customXml/itemProps1.xml><?xml version="1.0" encoding="utf-8"?>
-<ds:datastoreItem xmlns:ds="http://schemas.openxmlformats.org/officeDocument/2006/customXml" ds:itemID="{6EB143CF-A250-4ECA-8B56-E377B43A048A}">
+<ds:datastoreItem xmlns:ds="http://schemas.openxmlformats.org/officeDocument/2006/customXml" ds:itemID="{C60AAA0F-A7A3-4B3F-9853-55911208AD57}">
   <ds:schemaRefs>
     <ds:schemaRef ds:uri="http://schemas.openxmlformats.org/officeDocument/2006/bibliography"/>
   </ds:schemaRefs>

</xml_diff>